<commit_message>
update template and write calls to replace all fields in doc
</commit_message>
<xml_diff>
--- a/createdWord.docx
+++ b/createdWord.docx
@@ -129,6 +129,7 @@
         </w:rPr>
         <w:fldChar w:fldCharType="separate"/>
       </w:r>
+      <w:proofErr w:type="spellStart"/>
       <w:r>
         <w:rPr>
           <w:rFonts w:ascii="Arial" w:hAnsi="Arial" w:cs="Arial"/>
@@ -137,6 +138,7 @@
         </w:rPr>
         <w:t>Jeannie</w:t>
       </w:r>
+      <w:proofErr w:type="spellEnd"/>
       <w:r>
         <w:rPr>
           <w:rFonts w:ascii="Arial" w:hAnsi="Arial" w:cs="Arial"/>
@@ -215,7 +217,7 @@
           <w:sz w:val="24"/>
           <w:szCs w:val="24"/>
         </w:rPr>
-        <w:t>Course/Batch/Year</w:t>
+        <w:t/>
       </w:r>
       <w:r>
         <w:rPr>
@@ -287,14 +289,16 @@
         </w:rPr>
         <w:fldChar w:fldCharType="separate"/>
       </w:r>
-      <w:r>
-        <w:rPr>
-          <w:rFonts w:ascii="Arial" w:hAnsi="Arial" w:cs="Arial"/>
-          <w:sz w:val="24"/>
-          <w:szCs w:val="24"/>
-        </w:rPr>
-        <w:t>Coop Host</w:t>
-      </w:r>
+      <w:proofErr w:type="spellStart"/>
+      <w:r>
+        <w:rPr>
+          <w:rFonts w:ascii="Arial" w:hAnsi="Arial" w:cs="Arial"/>
+          <w:sz w:val="24"/>
+          <w:szCs w:val="24"/>
+        </w:rPr>
+        <w:t/>
+      </w:r>
+      <w:proofErr w:type="spellEnd"/>
       <w:r>
         <w:rPr>
           <w:rFonts w:ascii="Arial" w:hAnsi="Arial" w:cs="Arial"/>
@@ -371,7 +375,7 @@
           <w:sz w:val="24"/>
           <w:szCs w:val="24"/>
         </w:rPr>
-        <w:t>Start Date</w:t>
+        <w:t/>
       </w:r>
       <w:r>
         <w:rPr>
@@ -439,14 +443,16 @@
         </w:rPr>
         <w:fldChar w:fldCharType="separate"/>
       </w:r>
-      <w:r>
-        <w:rPr>
-          <w:rFonts w:ascii="Arial" w:hAnsi="Arial" w:cs="Arial"/>
-          <w:sz w:val="24"/>
-          <w:szCs w:val="24"/>
-        </w:rPr>
-        <w:t>End Date</w:t>
-      </w:r>
+      <w:proofErr w:type="spellStart"/>
+      <w:r>
+        <w:rPr>
+          <w:rFonts w:ascii="Arial" w:hAnsi="Arial" w:cs="Arial"/>
+          <w:sz w:val="24"/>
+          <w:szCs w:val="24"/>
+        </w:rPr>
+        <w:t/>
+      </w:r>
+      <w:proofErr w:type="spellEnd"/>
       <w:r>
         <w:rPr>
           <w:rFonts w:ascii="Arial" w:hAnsi="Arial" w:cs="Arial"/>
@@ -517,14 +523,16 @@
         </w:rPr>
         <w:fldChar w:fldCharType="separate"/>
       </w:r>
-      <w:r>
-        <w:rPr>
-          <w:rFonts w:ascii="Arial" w:hAnsi="Arial" w:cs="Arial"/>
-          <w:sz w:val="24"/>
-          <w:szCs w:val="24"/>
-        </w:rPr>
-        <w:t>Contract Signed On</w:t>
-      </w:r>
+      <w:proofErr w:type="spellStart"/>
+      <w:r>
+        <w:rPr>
+          <w:rFonts w:ascii="Arial" w:hAnsi="Arial" w:cs="Arial"/>
+          <w:sz w:val="24"/>
+          <w:szCs w:val="24"/>
+        </w:rPr>
+        <w:t/>
+      </w:r>
+      <w:proofErr w:type="spellEnd"/>
       <w:r>
         <w:rPr>
           <w:rFonts w:ascii="Arial" w:hAnsi="Arial" w:cs="Arial"/>
@@ -552,6 +560,14 @@
       <w:r>
         <w:rPr>
           <w:rFonts w:ascii="Arial" w:hAnsi="Arial" w:cs="Arial"/>
+          <w:sz w:val="24"/>
+          <w:szCs w:val="24"/>
+        </w:rPr>
+        <w:tab/>
+      </w:r>
+      <w:r>
+        <w:rPr>
+          <w:rFonts w:ascii="Arial" w:hAnsi="Arial" w:cs="Arial"/>
           <w:b/>
           <w:bCs/>
           <w:sz w:val="24"/>
@@ -599,7 +615,7 @@
           <w:sz w:val="24"/>
           <w:szCs w:val="24"/>
         </w:rPr>
-        <w:t>Actual End Date</w:t>
+        <w:t/>
       </w:r>
       <w:r>
         <w:rPr>
@@ -673,14 +689,16 @@
         </w:rPr>
         <w:fldChar w:fldCharType="separate"/>
       </w:r>
-      <w:r>
-        <w:rPr>
-          <w:rFonts w:ascii="Arial" w:hAnsi="Arial" w:cs="Arial"/>
-          <w:sz w:val="24"/>
-          <w:szCs w:val="24"/>
-        </w:rPr>
-        <w:t>WSIB On File</w:t>
-      </w:r>
+      <w:proofErr w:type="spellStart"/>
+      <w:r>
+        <w:rPr>
+          <w:rFonts w:ascii="Arial" w:hAnsi="Arial" w:cs="Arial"/>
+          <w:sz w:val="24"/>
+          <w:szCs w:val="24"/>
+        </w:rPr>
+        <w:t/>
+      </w:r>
+      <w:proofErr w:type="spellEnd"/>
       <w:r>
         <w:rPr>
           <w:rFonts w:ascii="Arial" w:hAnsi="Arial" w:cs="Arial"/>
@@ -724,6 +742,14 @@
       <w:r>
         <w:rPr>
           <w:rFonts w:ascii="Arial" w:hAnsi="Arial" w:cs="Arial"/>
+          <w:sz w:val="24"/>
+          <w:szCs w:val="24"/>
+        </w:rPr>
+        <w:tab/>
+      </w:r>
+      <w:r>
+        <w:rPr>
+          <w:rFonts w:ascii="Arial" w:hAnsi="Arial" w:cs="Arial"/>
           <w:b/>
           <w:bCs/>
           <w:sz w:val="24"/>
@@ -763,14 +789,16 @@
         </w:rPr>
         <w:fldChar w:fldCharType="separate"/>
       </w:r>
-      <w:r>
-        <w:rPr>
-          <w:rFonts w:ascii="Arial" w:hAnsi="Arial" w:cs="Arial"/>
-          <w:sz w:val="24"/>
-          <w:szCs w:val="24"/>
-        </w:rPr>
-        <w:t>Insurance On File</w:t>
-      </w:r>
+      <w:proofErr w:type="spellStart"/>
+      <w:r>
+        <w:rPr>
+          <w:rFonts w:ascii="Arial" w:hAnsi="Arial" w:cs="Arial"/>
+          <w:sz w:val="24"/>
+          <w:szCs w:val="24"/>
+        </w:rPr>
+        <w:t/>
+      </w:r>
+      <w:proofErr w:type="spellEnd"/>
       <w:r>
         <w:rPr>
           <w:rFonts w:ascii="Arial" w:hAnsi="Arial" w:cs="Arial"/>
@@ -869,7 +897,7 @@
           <w:sz w:val="24"/>
           <w:szCs w:val="24"/>
         </w:rPr>
-        <w:t>Evaluation 1 Due Date</w:t>
+        <w:t/>
       </w:r>
       <w:r>
         <w:rPr>
@@ -943,7 +971,7 @@
           <w:sz w:val="24"/>
           <w:szCs w:val="24"/>
         </w:rPr>
-        <w:t>Evaluation 1 Submitted On</w:t>
+        <w:t/>
       </w:r>
       <w:r>
         <w:rPr>
@@ -1031,7 +1059,7 @@
           <w:sz w:val="24"/>
           <w:szCs w:val="24"/>
         </w:rPr>
-        <w:t>Evaluation 2 Due Date</w:t>
+        <w:t/>
       </w:r>
       <w:r>
         <w:rPr>
@@ -1060,6 +1088,14 @@
       <w:r>
         <w:rPr>
           <w:rFonts w:ascii="Arial" w:hAnsi="Arial" w:cs="Arial"/>
+          <w:sz w:val="24"/>
+          <w:szCs w:val="24"/>
+        </w:rPr>
+        <w:tab/>
+      </w:r>
+      <w:r>
+        <w:rPr>
+          <w:rFonts w:ascii="Arial" w:hAnsi="Arial" w:cs="Arial"/>
           <w:b/>
           <w:bCs/>
           <w:sz w:val="24"/>
@@ -1105,7 +1141,7 @@
           <w:sz w:val="24"/>
           <w:szCs w:val="24"/>
         </w:rPr>
-        <w:t>Evaluation 2 Submitted On</w:t>
+        <w:t/>
       </w:r>
       <w:r>
         <w:rPr>
@@ -1185,14 +1221,16 @@
         </w:rPr>
         <w:fldChar w:fldCharType="separate"/>
       </w:r>
-      <w:r>
-        <w:rPr>
-          <w:rFonts w:ascii="Arial" w:hAnsi="Arial" w:cs="Arial"/>
-          <w:sz w:val="24"/>
-          <w:szCs w:val="24"/>
-        </w:rPr>
-        <w:t>Timesheet Due Date</w:t>
-      </w:r>
+      <w:proofErr w:type="spellStart"/>
+      <w:r>
+        <w:rPr>
+          <w:rFonts w:ascii="Arial" w:hAnsi="Arial" w:cs="Arial"/>
+          <w:sz w:val="24"/>
+          <w:szCs w:val="24"/>
+        </w:rPr>
+        <w:t/>
+      </w:r>
+      <w:proofErr w:type="spellEnd"/>
       <w:r>
         <w:rPr>
           <w:rFonts w:ascii="Arial" w:hAnsi="Arial" w:cs="Arial"/>
@@ -1267,14 +1305,16 @@
         </w:rPr>
         <w:fldChar w:fldCharType="separate"/>
       </w:r>
-      <w:r>
-        <w:rPr>
-          <w:rFonts w:ascii="Arial" w:hAnsi="Arial" w:cs="Arial"/>
-          <w:sz w:val="24"/>
-          <w:szCs w:val="24"/>
-        </w:rPr>
-        <w:t>Timesheet Submitted On</w:t>
-      </w:r>
+      <w:proofErr w:type="spellStart"/>
+      <w:r>
+        <w:rPr>
+          <w:rFonts w:ascii="Arial" w:hAnsi="Arial" w:cs="Arial"/>
+          <w:sz w:val="24"/>
+          <w:szCs w:val="24"/>
+        </w:rPr>
+        <w:t/>
+      </w:r>
+      <w:proofErr w:type="spellEnd"/>
       <w:r>
         <w:rPr>
           <w:rFonts w:ascii="Arial" w:hAnsi="Arial" w:cs="Arial"/>
@@ -1313,714 +1353,738 @@
           <w:szCs w:val="24"/>
         </w:rPr>
       </w:pPr>
+    </w:p>
+    <w:p>
+      <w:pPr>
+        <w:spacing w:after="0" w:line="240" w:lineRule="auto"/>
+        <w:rPr>
+          <w:rFonts w:ascii="Arial" w:hAnsi="Arial" w:cs="Arial"/>
+          <w:sz w:val="24"/>
+          <w:szCs w:val="24"/>
+        </w:rPr>
+      </w:pPr>
+      <w:r>
+        <w:rPr>
+          <w:rFonts w:ascii="Arial" w:hAnsi="Arial" w:cs="Arial"/>
+          <w:b/>
+          <w:bCs/>
+          <w:sz w:val="24"/>
+          <w:szCs w:val="24"/>
+        </w:rPr>
+        <w:t>Work Address</w:t>
+      </w:r>
+      <w:r>
+        <w:rPr>
+          <w:rFonts w:ascii="Arial" w:hAnsi="Arial" w:cs="Arial"/>
+          <w:sz w:val="24"/>
+          <w:szCs w:val="24"/>
+        </w:rPr>
+        <w:t xml:space="preserve"> </w:t>
+      </w:r>
+      <w:r>
+        <w:rPr>
+          <w:rFonts w:ascii="Arial" w:hAnsi="Arial" w:cs="Arial"/>
+          <w:sz w:val="24"/>
+          <w:szCs w:val="24"/>
+        </w:rPr>
+        <w:fldChar w:fldCharType="begin"/>
+      </w:r>
+      <w:r>
+        <w:rPr>
+          <w:rFonts w:ascii="Arial" w:hAnsi="Arial" w:cs="Arial"/>
+          <w:sz w:val="24"/>
+          <w:szCs w:val="24"/>
+        </w:rPr>
+        <w:instrText xml:space="preserve"> DOCPROPERTY  $WorkAddress  \* MERGEFORMAT </w:instrText>
+      </w:r>
+      <w:r>
+        <w:rPr>
+          <w:rFonts w:ascii="Arial" w:hAnsi="Arial" w:cs="Arial"/>
+          <w:sz w:val="24"/>
+          <w:szCs w:val="24"/>
+        </w:rPr>
+        <w:fldChar w:fldCharType="separate"/>
+      </w:r>
+      <w:proofErr w:type="spellStart"/>
+      <w:r>
+        <w:rPr>
+          <w:rFonts w:ascii="Arial" w:hAnsi="Arial" w:cs="Arial"/>
+          <w:sz w:val="24"/>
+          <w:szCs w:val="24"/>
+        </w:rPr>
+        <w:t/>
+      </w:r>
+      <w:proofErr w:type="spellEnd"/>
+      <w:r>
+        <w:rPr>
+          <w:rFonts w:ascii="Arial" w:hAnsi="Arial" w:cs="Arial"/>
+          <w:sz w:val="24"/>
+          <w:szCs w:val="24"/>
+        </w:rPr>
+        <w:fldChar w:fldCharType="end"/>
+      </w:r>
+    </w:p>
+    <w:p>
+      <w:pPr>
+        <w:spacing w:after="0" w:line="240" w:lineRule="auto"/>
+        <w:rPr>
+          <w:rFonts w:ascii="Arial" w:hAnsi="Arial" w:cs="Arial"/>
+          <w:sz w:val="24"/>
+          <w:szCs w:val="24"/>
+        </w:rPr>
+      </w:pPr>
+    </w:p>
+    <w:p>
+      <w:pPr>
+        <w:spacing w:after="0" w:line="240" w:lineRule="auto"/>
+        <w:rPr>
+          <w:rFonts w:ascii="Arial" w:hAnsi="Arial" w:cs="Arial"/>
+          <w:sz w:val="24"/>
+          <w:szCs w:val="24"/>
+        </w:rPr>
+      </w:pPr>
+      <w:r>
+        <w:rPr>
+          <w:rFonts w:ascii="Arial" w:hAnsi="Arial" w:cs="Arial"/>
+          <w:b/>
+          <w:bCs/>
+          <w:sz w:val="24"/>
+          <w:szCs w:val="24"/>
+        </w:rPr>
+        <w:t>Contact Person</w:t>
+      </w:r>
+      <w:r>
+        <w:rPr>
+          <w:rFonts w:ascii="Arial" w:hAnsi="Arial" w:cs="Arial"/>
+          <w:sz w:val="24"/>
+          <w:szCs w:val="24"/>
+        </w:rPr>
+        <w:t xml:space="preserve"> </w:t>
+      </w:r>
+      <w:r>
+        <w:rPr>
+          <w:rFonts w:ascii="Arial" w:hAnsi="Arial" w:cs="Arial"/>
+          <w:sz w:val="24"/>
+          <w:szCs w:val="24"/>
+        </w:rPr>
+        <w:fldChar w:fldCharType="begin"/>
+      </w:r>
+      <w:r>
+        <w:rPr>
+          <w:rFonts w:ascii="Arial" w:hAnsi="Arial" w:cs="Arial"/>
+          <w:sz w:val="24"/>
+          <w:szCs w:val="24"/>
+        </w:rPr>
+        <w:instrText xml:space="preserve"> DOCPROPERTY  $ContactPerson  \* MERGEFORMAT </w:instrText>
+      </w:r>
+      <w:r>
+        <w:rPr>
+          <w:rFonts w:ascii="Arial" w:hAnsi="Arial" w:cs="Arial"/>
+          <w:sz w:val="24"/>
+          <w:szCs w:val="24"/>
+        </w:rPr>
+        <w:fldChar w:fldCharType="separate"/>
+      </w:r>
+      <w:proofErr w:type="spellStart"/>
+      <w:r>
+        <w:rPr>
+          <w:rFonts w:ascii="Arial" w:hAnsi="Arial" w:cs="Arial"/>
+          <w:sz w:val="24"/>
+          <w:szCs w:val="24"/>
+        </w:rPr>
+        <w:t/>
+      </w:r>
+      <w:proofErr w:type="spellEnd"/>
+      <w:r>
+        <w:rPr>
+          <w:rFonts w:ascii="Arial" w:hAnsi="Arial" w:cs="Arial"/>
+          <w:sz w:val="24"/>
+          <w:szCs w:val="24"/>
+        </w:rPr>
+        <w:fldChar w:fldCharType="end"/>
+      </w:r>
+      <w:r>
+        <w:rPr>
+          <w:rFonts w:ascii="Arial" w:hAnsi="Arial" w:cs="Arial"/>
+          <w:sz w:val="24"/>
+          <w:szCs w:val="24"/>
+        </w:rPr>
+        <w:tab/>
+      </w:r>
+      <w:r>
+        <w:rPr>
+          <w:rFonts w:ascii="Arial" w:hAnsi="Arial" w:cs="Arial"/>
+          <w:sz w:val="24"/>
+          <w:szCs w:val="24"/>
+        </w:rPr>
+        <w:tab/>
+      </w:r>
+      <w:r>
+        <w:rPr>
+          <w:rFonts w:ascii="Arial" w:hAnsi="Arial" w:cs="Arial"/>
+          <w:sz w:val="24"/>
+          <w:szCs w:val="24"/>
+        </w:rPr>
+        <w:tab/>
+      </w:r>
+      <w:r>
+        <w:rPr>
+          <w:rFonts w:ascii="Arial" w:hAnsi="Arial" w:cs="Arial"/>
+          <w:sz w:val="24"/>
+          <w:szCs w:val="24"/>
+        </w:rPr>
+        <w:tab/>
+      </w:r>
+      <w:r>
+        <w:rPr>
+          <w:rFonts w:ascii="Arial" w:hAnsi="Arial" w:cs="Arial"/>
+          <w:b/>
+          <w:bCs/>
+          <w:sz w:val="24"/>
+          <w:szCs w:val="24"/>
+        </w:rPr>
+        <w:t>Contact Number</w:t>
+      </w:r>
+      <w:r>
+        <w:rPr>
+          <w:rFonts w:ascii="Arial" w:hAnsi="Arial" w:cs="Arial"/>
+          <w:sz w:val="24"/>
+          <w:szCs w:val="24"/>
+        </w:rPr>
+        <w:t xml:space="preserve"> </w:t>
+      </w:r>
+      <w:r>
+        <w:rPr>
+          <w:rFonts w:ascii="Arial" w:hAnsi="Arial" w:cs="Arial"/>
+          <w:sz w:val="24"/>
+          <w:szCs w:val="24"/>
+        </w:rPr>
+        <w:fldChar w:fldCharType="begin"/>
+      </w:r>
+      <w:r>
+        <w:rPr>
+          <w:rFonts w:ascii="Arial" w:hAnsi="Arial" w:cs="Arial"/>
+          <w:sz w:val="24"/>
+          <w:szCs w:val="24"/>
+        </w:rPr>
+        <w:instrText xml:space="preserve"> DOCPROPERTY  $ContactNumber  \* MERGEFORMAT </w:instrText>
+      </w:r>
+      <w:r>
+        <w:rPr>
+          <w:rFonts w:ascii="Arial" w:hAnsi="Arial" w:cs="Arial"/>
+          <w:sz w:val="24"/>
+          <w:szCs w:val="24"/>
+        </w:rPr>
+        <w:fldChar w:fldCharType="separate"/>
+      </w:r>
+      <w:proofErr w:type="spellStart"/>
+      <w:r>
+        <w:rPr>
+          <w:rFonts w:ascii="Arial" w:hAnsi="Arial" w:cs="Arial"/>
+          <w:sz w:val="24"/>
+          <w:szCs w:val="24"/>
+        </w:rPr>
+        <w:t/>
+      </w:r>
+      <w:proofErr w:type="spellEnd"/>
+      <w:r>
+        <w:rPr>
+          <w:rFonts w:ascii="Arial" w:hAnsi="Arial" w:cs="Arial"/>
+          <w:sz w:val="24"/>
+          <w:szCs w:val="24"/>
+        </w:rPr>
+        <w:fldChar w:fldCharType="end"/>
+      </w:r>
+    </w:p>
+    <w:p>
+      <w:pPr>
+        <w:spacing w:after="0" w:line="240" w:lineRule="auto"/>
+        <w:rPr>
+          <w:rFonts w:ascii="Arial" w:hAnsi="Arial" w:cs="Arial"/>
+          <w:sz w:val="24"/>
+          <w:szCs w:val="24"/>
+        </w:rPr>
+      </w:pPr>
+    </w:p>
+    <w:p>
+      <w:pPr>
+        <w:spacing w:after="0" w:line="240" w:lineRule="auto"/>
+        <w:rPr>
+          <w:rFonts w:ascii="Arial" w:hAnsi="Arial" w:cs="Arial"/>
+          <w:sz w:val="24"/>
+          <w:szCs w:val="24"/>
+        </w:rPr>
+      </w:pPr>
+      <w:r>
+        <w:rPr>
+          <w:rFonts w:ascii="Arial" w:hAnsi="Arial" w:cs="Arial"/>
+          <w:b/>
+          <w:bCs/>
+          <w:sz w:val="24"/>
+          <w:szCs w:val="24"/>
+        </w:rPr>
+        <w:t>Follow Ups</w:t>
+      </w:r>
+      <w:r>
+        <w:rPr>
+          <w:rFonts w:ascii="Arial" w:hAnsi="Arial" w:cs="Arial"/>
+          <w:sz w:val="24"/>
+          <w:szCs w:val="24"/>
+        </w:rPr>
+        <w:t xml:space="preserve"> </w:t>
+      </w:r>
+      <w:r>
+        <w:rPr>
+          <w:rFonts w:ascii="Arial" w:hAnsi="Arial" w:cs="Arial"/>
+          <w:sz w:val="24"/>
+          <w:szCs w:val="24"/>
+        </w:rPr>
+        <w:fldChar w:fldCharType="begin"/>
+      </w:r>
+      <w:r>
+        <w:rPr>
+          <w:rFonts w:ascii="Arial" w:hAnsi="Arial" w:cs="Arial"/>
+          <w:sz w:val="24"/>
+          <w:szCs w:val="24"/>
+        </w:rPr>
+        <w:instrText xml:space="preserve"> DOCPROPERTY  $FollowUps  \* MERGEFORMAT </w:instrText>
+      </w:r>
+      <w:r>
+        <w:rPr>
+          <w:rFonts w:ascii="Arial" w:hAnsi="Arial" w:cs="Arial"/>
+          <w:sz w:val="24"/>
+          <w:szCs w:val="24"/>
+        </w:rPr>
+        <w:fldChar w:fldCharType="separate"/>
+      </w:r>
+      <w:proofErr w:type="spellStart"/>
+      <w:r>
+        <w:rPr>
+          <w:rFonts w:ascii="Arial" w:hAnsi="Arial" w:cs="Arial"/>
+          <w:sz w:val="24"/>
+          <w:szCs w:val="24"/>
+        </w:rPr>
+        <w:t/>
+      </w:r>
+      <w:proofErr w:type="spellEnd"/>
+      <w:r>
+        <w:rPr>
+          <w:rFonts w:ascii="Arial" w:hAnsi="Arial" w:cs="Arial"/>
+          <w:sz w:val="24"/>
+          <w:szCs w:val="24"/>
+        </w:rPr>
+        <w:fldChar w:fldCharType="end"/>
+      </w:r>
+    </w:p>
+    <w:p>
+      <w:pPr>
+        <w:spacing w:after="0" w:line="240" w:lineRule="auto"/>
+        <w:rPr>
+          <w:rFonts w:ascii="Arial" w:hAnsi="Arial" w:cs="Arial"/>
+          <w:sz w:val="24"/>
+          <w:szCs w:val="24"/>
+        </w:rPr>
+      </w:pPr>
+    </w:p>
+    <w:p>
+      <w:pPr>
+        <w:spacing w:after="0" w:line="240" w:lineRule="auto"/>
+        <w:rPr>
+          <w:rFonts w:ascii="Arial" w:hAnsi="Arial" w:cs="Arial"/>
+          <w:sz w:val="24"/>
+          <w:szCs w:val="24"/>
+        </w:rPr>
+      </w:pPr>
+    </w:p>
+    <w:p>
+      <w:pPr>
+        <w:spacing w:after="0" w:line="240" w:lineRule="auto"/>
+        <w:rPr>
+          <w:rFonts w:ascii="Arial" w:hAnsi="Arial" w:cs="Arial"/>
+          <w:sz w:val="24"/>
+          <w:szCs w:val="24"/>
+        </w:rPr>
+      </w:pPr>
+    </w:p>
+    <w:p>
+      <w:pPr>
+        <w:spacing w:after="0" w:line="240" w:lineRule="auto"/>
+        <w:rPr>
+          <w:rFonts w:ascii="Arial" w:hAnsi="Arial" w:cs="Arial"/>
+          <w:sz w:val="24"/>
+          <w:szCs w:val="24"/>
+        </w:rPr>
+      </w:pPr>
+      <w:r>
+        <w:rPr>
+          <w:rFonts w:ascii="Arial" w:hAnsi="Arial" w:cs="Arial"/>
+          <w:b/>
+          <w:bCs/>
+          <w:sz w:val="24"/>
+          <w:szCs w:val="24"/>
+        </w:rPr>
+        <w:t xml:space="preserve">Pass/Fail Entered in </w:t>
+      </w:r>
+      <w:proofErr w:type="spellStart"/>
+      <w:r>
+        <w:rPr>
+          <w:rFonts w:ascii="Arial" w:hAnsi="Arial" w:cs="Arial"/>
+          <w:b/>
+          <w:bCs/>
+          <w:sz w:val="24"/>
+          <w:szCs w:val="24"/>
+        </w:rPr>
+        <w:t>Proff</w:t>
+      </w:r>
+      <w:proofErr w:type="spellEnd"/>
+      <w:r>
+        <w:rPr>
+          <w:rFonts w:ascii="Arial" w:hAnsi="Arial" w:cs="Arial"/>
+          <w:sz w:val="24"/>
+          <w:szCs w:val="24"/>
+        </w:rPr>
+        <w:t xml:space="preserve"> </w:t>
+      </w:r>
+      <w:r>
+        <w:rPr>
+          <w:rFonts w:ascii="Arial" w:hAnsi="Arial" w:cs="Arial"/>
+          <w:sz w:val="24"/>
+          <w:szCs w:val="24"/>
+        </w:rPr>
+        <w:fldChar w:fldCharType="begin"/>
+      </w:r>
+      <w:r>
+        <w:rPr>
+          <w:rFonts w:ascii="Arial" w:hAnsi="Arial" w:cs="Arial"/>
+          <w:sz w:val="24"/>
+          <w:szCs w:val="24"/>
+        </w:rPr>
+        <w:instrText xml:space="preserve"> DOCPROPERTY  $PassFailEntered  \* MERGEFORMAT </w:instrText>
+      </w:r>
+      <w:r>
+        <w:rPr>
+          <w:rFonts w:ascii="Arial" w:hAnsi="Arial" w:cs="Arial"/>
+          <w:sz w:val="24"/>
+          <w:szCs w:val="24"/>
+        </w:rPr>
+        <w:fldChar w:fldCharType="separate"/>
+      </w:r>
+      <w:proofErr w:type="spellStart"/>
+      <w:r>
+        <w:rPr>
+          <w:rFonts w:ascii="Arial" w:hAnsi="Arial" w:cs="Arial"/>
+          <w:sz w:val="24"/>
+          <w:szCs w:val="24"/>
+        </w:rPr>
+        <w:t/>
+      </w:r>
+      <w:proofErr w:type="spellEnd"/>
+      <w:r>
+        <w:rPr>
+          <w:rFonts w:ascii="Arial" w:hAnsi="Arial" w:cs="Arial"/>
+          <w:sz w:val="24"/>
+          <w:szCs w:val="24"/>
+        </w:rPr>
+        <w:fldChar w:fldCharType="end"/>
+      </w:r>
+      <w:r>
+        <w:rPr>
+          <w:rFonts w:ascii="Arial" w:hAnsi="Arial" w:cs="Arial"/>
+          <w:sz w:val="24"/>
+          <w:szCs w:val="24"/>
+        </w:rPr>
+        <w:tab/>
+      </w:r>
+      <w:r>
+        <w:rPr>
+          <w:rFonts w:ascii="Arial" w:hAnsi="Arial" w:cs="Arial"/>
+          <w:sz w:val="24"/>
+          <w:szCs w:val="24"/>
+        </w:rPr>
+        <w:tab/>
+      </w:r>
+    </w:p>
+    <w:p>
+      <w:pPr>
+        <w:spacing w:after="0" w:line="240" w:lineRule="auto"/>
+        <w:rPr>
+          <w:rFonts w:ascii="Arial" w:hAnsi="Arial" w:cs="Arial"/>
+          <w:sz w:val="24"/>
+          <w:szCs w:val="24"/>
+        </w:rPr>
+      </w:pPr>
+    </w:p>
+    <w:p>
+      <w:pPr>
+        <w:spacing w:after="0" w:line="240" w:lineRule="auto"/>
+        <w:rPr>
+          <w:rFonts w:ascii="Arial" w:hAnsi="Arial" w:cs="Arial"/>
+          <w:sz w:val="24"/>
+          <w:szCs w:val="24"/>
+        </w:rPr>
+      </w:pPr>
+      <w:r>
+        <w:rPr>
+          <w:rFonts w:ascii="Arial" w:hAnsi="Arial" w:cs="Arial"/>
+          <w:b/>
+          <w:bCs/>
+          <w:sz w:val="24"/>
+          <w:szCs w:val="24"/>
+        </w:rPr>
+        <w:t xml:space="preserve">Attendance Entered in </w:t>
+      </w:r>
+      <w:proofErr w:type="spellStart"/>
+      <w:r>
+        <w:rPr>
+          <w:rFonts w:ascii="Arial" w:hAnsi="Arial" w:cs="Arial"/>
+          <w:b/>
+          <w:bCs/>
+          <w:sz w:val="24"/>
+          <w:szCs w:val="24"/>
+        </w:rPr>
+        <w:t>Proff</w:t>
+      </w:r>
+      <w:proofErr w:type="spellEnd"/>
+      <w:r>
+        <w:rPr>
+          <w:rFonts w:ascii="Arial" w:hAnsi="Arial" w:cs="Arial"/>
+          <w:sz w:val="24"/>
+          <w:szCs w:val="24"/>
+        </w:rPr>
+        <w:t xml:space="preserve"> </w:t>
+      </w:r>
+      <w:r>
+        <w:rPr>
+          <w:rFonts w:ascii="Arial" w:hAnsi="Arial" w:cs="Arial"/>
+          <w:sz w:val="24"/>
+          <w:szCs w:val="24"/>
+        </w:rPr>
+        <w:fldChar w:fldCharType="begin"/>
+      </w:r>
+      <w:r>
+        <w:rPr>
+          <w:rFonts w:ascii="Arial" w:hAnsi="Arial" w:cs="Arial"/>
+          <w:sz w:val="24"/>
+          <w:szCs w:val="24"/>
+        </w:rPr>
+        <w:instrText xml:space="preserve"> DOCPROPERTY  $AttendenceEntered  \* MERGEFORMAT </w:instrText>
+      </w:r>
+      <w:r>
+        <w:rPr>
+          <w:rFonts w:ascii="Arial" w:hAnsi="Arial" w:cs="Arial"/>
+          <w:sz w:val="24"/>
+          <w:szCs w:val="24"/>
+        </w:rPr>
+        <w:fldChar w:fldCharType="separate"/>
+      </w:r>
+      <w:proofErr w:type="spellStart"/>
+      <w:r>
+        <w:rPr>
+          <w:rFonts w:ascii="Arial" w:hAnsi="Arial" w:cs="Arial"/>
+          <w:sz w:val="24"/>
+          <w:szCs w:val="24"/>
+        </w:rPr>
+        <w:t/>
+      </w:r>
+      <w:proofErr w:type="spellEnd"/>
+      <w:r>
+        <w:rPr>
+          <w:rFonts w:ascii="Arial" w:hAnsi="Arial" w:cs="Arial"/>
+          <w:sz w:val="24"/>
+          <w:szCs w:val="24"/>
+        </w:rPr>
+        <w:t xml:space="preserve"> </w:t>
+      </w:r>
+      <w:r>
+        <w:rPr>
+          <w:rFonts w:ascii="Arial" w:hAnsi="Arial" w:cs="Arial"/>
+          <w:sz w:val="24"/>
+          <w:szCs w:val="24"/>
+        </w:rPr>
+        <w:fldChar w:fldCharType="end"/>
+      </w:r>
+    </w:p>
+    <w:p>
+      <w:pPr>
+        <w:spacing w:after="0" w:line="240" w:lineRule="auto"/>
+        <w:rPr>
+          <w:rFonts w:ascii="Arial" w:hAnsi="Arial" w:cs="Arial"/>
+          <w:sz w:val="24"/>
+          <w:szCs w:val="24"/>
+        </w:rPr>
+      </w:pPr>
+    </w:p>
+    <w:p>
+      <w:pPr>
+        <w:spacing w:after="0" w:line="240" w:lineRule="auto"/>
+        <w:rPr>
+          <w:rFonts w:ascii="Arial" w:hAnsi="Arial" w:cs="Arial"/>
+          <w:sz w:val="24"/>
+          <w:szCs w:val="24"/>
+        </w:rPr>
+      </w:pPr>
+    </w:p>
+    <w:p>
+      <w:pPr>
+        <w:spacing w:after="0" w:line="240" w:lineRule="auto"/>
+        <w:rPr>
+          <w:rFonts w:ascii="Arial" w:hAnsi="Arial" w:cs="Arial"/>
+          <w:sz w:val="24"/>
+          <w:szCs w:val="24"/>
+        </w:rPr>
+      </w:pPr>
+    </w:p>
+    <w:p>
+      <w:pPr>
+        <w:spacing w:after="0" w:line="240" w:lineRule="auto"/>
+        <w:rPr>
+          <w:rFonts w:ascii="Arial" w:hAnsi="Arial" w:cs="Arial"/>
+          <w:sz w:val="24"/>
+          <w:szCs w:val="24"/>
+        </w:rPr>
+      </w:pPr>
+      <w:r>
+        <w:rPr>
+          <w:rFonts w:ascii="Arial" w:hAnsi="Arial" w:cs="Arial"/>
+          <w:b/>
+          <w:bCs/>
+          <w:sz w:val="24"/>
+          <w:szCs w:val="24"/>
+        </w:rPr>
+        <w:t>Office Manager</w:t>
+      </w:r>
+      <w:r>
+        <w:rPr>
+          <w:rFonts w:ascii="Arial" w:hAnsi="Arial" w:cs="Arial"/>
+          <w:sz w:val="24"/>
+          <w:szCs w:val="24"/>
+        </w:rPr>
+        <w:t xml:space="preserve"> </w:t>
+      </w:r>
+      <w:r>
+        <w:rPr>
+          <w:rFonts w:ascii="Arial" w:hAnsi="Arial" w:cs="Arial"/>
+          <w:sz w:val="24"/>
+          <w:szCs w:val="24"/>
+        </w:rPr>
+        <w:fldChar w:fldCharType="begin"/>
+      </w:r>
+      <w:r>
+        <w:rPr>
+          <w:rFonts w:ascii="Arial" w:hAnsi="Arial" w:cs="Arial"/>
+          <w:sz w:val="24"/>
+          <w:szCs w:val="24"/>
+        </w:rPr>
+        <w:instrText xml:space="preserve"> DOCPROPERTY  $OfficeManager  \* MERGEFORMAT </w:instrText>
+      </w:r>
+      <w:r>
+        <w:rPr>
+          <w:rFonts w:ascii="Arial" w:hAnsi="Arial" w:cs="Arial"/>
+          <w:sz w:val="24"/>
+          <w:szCs w:val="24"/>
+        </w:rPr>
+        <w:fldChar w:fldCharType="separate"/>
+      </w:r>
+      <w:proofErr w:type="spellStart"/>
+      <w:r>
+        <w:rPr>
+          <w:rFonts w:ascii="Arial" w:hAnsi="Arial" w:cs="Arial"/>
+          <w:sz w:val="24"/>
+          <w:szCs w:val="24"/>
+        </w:rPr>
+        <w:t/>
+      </w:r>
+      <w:proofErr w:type="spellEnd"/>
+      <w:r>
+        <w:rPr>
+          <w:rFonts w:ascii="Arial" w:hAnsi="Arial" w:cs="Arial"/>
+          <w:sz w:val="24"/>
+          <w:szCs w:val="24"/>
+        </w:rPr>
+        <w:fldChar w:fldCharType="end"/>
+      </w:r>
+    </w:p>
+    <w:p>
+      <w:pPr>
+        <w:spacing w:after="0" w:line="240" w:lineRule="auto"/>
+        <w:rPr>
+          <w:rFonts w:ascii="Arial" w:hAnsi="Arial" w:cs="Arial"/>
+          <w:sz w:val="24"/>
+          <w:szCs w:val="24"/>
+        </w:rPr>
+      </w:pPr>
+    </w:p>
+    <w:p>
+      <w:pPr>
+        <w:spacing w:after="0" w:line="240" w:lineRule="auto"/>
+        <w:rPr>
+          <w:rFonts w:ascii="Arial" w:hAnsi="Arial" w:cs="Arial"/>
+          <w:sz w:val="24"/>
+          <w:szCs w:val="24"/>
+        </w:rPr>
+      </w:pPr>
+      <w:r>
+        <w:rPr>
+          <w:rFonts w:ascii="Arial" w:hAnsi="Arial" w:cs="Arial"/>
+          <w:b/>
+          <w:bCs/>
+          <w:sz w:val="24"/>
+          <w:szCs w:val="24"/>
+        </w:rPr>
+        <w:t>Placement Coordinator</w:t>
+      </w:r>
+      <w:r>
+        <w:rPr>
+          <w:rFonts w:ascii="Arial" w:hAnsi="Arial" w:cs="Arial"/>
+          <w:sz w:val="24"/>
+          <w:szCs w:val="24"/>
+        </w:rPr>
+        <w:t xml:space="preserve"> </w:t>
+      </w:r>
+      <w:r>
+        <w:rPr>
+          <w:rFonts w:ascii="Arial" w:hAnsi="Arial" w:cs="Arial"/>
+          <w:sz w:val="24"/>
+          <w:szCs w:val="24"/>
+        </w:rPr>
+        <w:fldChar w:fldCharType="begin"/>
+      </w:r>
+      <w:r>
+        <w:rPr>
+          <w:rFonts w:ascii="Arial" w:hAnsi="Arial" w:cs="Arial"/>
+          <w:sz w:val="24"/>
+          <w:szCs w:val="24"/>
+        </w:rPr>
+        <w:instrText xml:space="preserve"> DOCPROPERTY  "$Placement Coordinator"  \* MERGEFORMAT </w:instrText>
+      </w:r>
+      <w:r>
+        <w:rPr>
+          <w:rFonts w:ascii="Arial" w:hAnsi="Arial" w:cs="Arial"/>
+          <w:sz w:val="24"/>
+          <w:szCs w:val="24"/>
+        </w:rPr>
+        <w:fldChar w:fldCharType="separate"/>
+      </w:r>
+      <w:proofErr w:type="spellStart"/>
+      <w:r>
+        <w:rPr>
+          <w:rFonts w:ascii="Arial" w:hAnsi="Arial" w:cs="Arial"/>
+          <w:sz w:val="24"/>
+          <w:szCs w:val="24"/>
+        </w:rPr>
+        <w:t/>
+      </w:r>
+      <w:proofErr w:type="spellEnd"/>
+      <w:r>
+        <w:rPr>
+          <w:rFonts w:ascii="Arial" w:hAnsi="Arial" w:cs="Arial"/>
+          <w:sz w:val="24"/>
+          <w:szCs w:val="24"/>
+        </w:rPr>
+        <w:fldChar w:fldCharType="end"/>
+      </w:r>
       <w:bookmarkStart w:id="0" w:name="_GoBack"/>
       <w:bookmarkEnd w:id="0"/>
-    </w:p>
-    <w:p>
-      <w:pPr>
-        <w:spacing w:after="0" w:line="240" w:lineRule="auto"/>
-        <w:rPr>
-          <w:rFonts w:ascii="Arial" w:hAnsi="Arial" w:cs="Arial"/>
-          <w:sz w:val="24"/>
-          <w:szCs w:val="24"/>
-        </w:rPr>
-      </w:pPr>
-      <w:r>
-        <w:rPr>
-          <w:rFonts w:ascii="Arial" w:hAnsi="Arial" w:cs="Arial"/>
-          <w:b/>
-          <w:bCs/>
-          <w:sz w:val="24"/>
-          <w:szCs w:val="24"/>
-        </w:rPr>
-        <w:t>Work Address</w:t>
-      </w:r>
-      <w:r>
-        <w:rPr>
-          <w:rFonts w:ascii="Arial" w:hAnsi="Arial" w:cs="Arial"/>
-          <w:sz w:val="24"/>
-          <w:szCs w:val="24"/>
-        </w:rPr>
-        <w:t xml:space="preserve"> </w:t>
-      </w:r>
-      <w:r>
-        <w:rPr>
-          <w:rFonts w:ascii="Arial" w:hAnsi="Arial" w:cs="Arial"/>
-          <w:sz w:val="24"/>
-          <w:szCs w:val="24"/>
-        </w:rPr>
-        <w:fldChar w:fldCharType="begin"/>
-      </w:r>
-      <w:r>
-        <w:rPr>
-          <w:rFonts w:ascii="Arial" w:hAnsi="Arial" w:cs="Arial"/>
-          <w:sz w:val="24"/>
-          <w:szCs w:val="24"/>
-        </w:rPr>
-        <w:instrText xml:space="preserve"> DOCPROPERTY  $WorkAddress  \* MERGEFORMAT </w:instrText>
-      </w:r>
-      <w:r>
-        <w:rPr>
-          <w:rFonts w:ascii="Arial" w:hAnsi="Arial" w:cs="Arial"/>
-          <w:sz w:val="24"/>
-          <w:szCs w:val="24"/>
-        </w:rPr>
-        <w:fldChar w:fldCharType="separate"/>
-      </w:r>
-      <w:r>
-        <w:rPr>
-          <w:rFonts w:ascii="Arial" w:hAnsi="Arial" w:cs="Arial"/>
-          <w:sz w:val="24"/>
-          <w:szCs w:val="24"/>
-        </w:rPr>
-        <w:t>Work Address</w:t>
-      </w:r>
-      <w:r>
-        <w:rPr>
-          <w:rFonts w:ascii="Arial" w:hAnsi="Arial" w:cs="Arial"/>
-          <w:sz w:val="24"/>
-          <w:szCs w:val="24"/>
-        </w:rPr>
-        <w:fldChar w:fldCharType="end"/>
-      </w:r>
-    </w:p>
-    <w:p>
-      <w:pPr>
-        <w:spacing w:after="0" w:line="240" w:lineRule="auto"/>
-        <w:rPr>
-          <w:rFonts w:ascii="Arial" w:hAnsi="Arial" w:cs="Arial"/>
-          <w:sz w:val="24"/>
-          <w:szCs w:val="24"/>
-        </w:rPr>
-      </w:pPr>
-    </w:p>
-    <w:p>
-      <w:pPr>
-        <w:spacing w:after="0" w:line="240" w:lineRule="auto"/>
-        <w:rPr>
-          <w:rFonts w:ascii="Arial" w:hAnsi="Arial" w:cs="Arial"/>
-          <w:sz w:val="24"/>
-          <w:szCs w:val="24"/>
-        </w:rPr>
-      </w:pPr>
-      <w:r>
-        <w:rPr>
-          <w:rFonts w:ascii="Arial" w:hAnsi="Arial" w:cs="Arial"/>
-          <w:b/>
-          <w:bCs/>
-          <w:sz w:val="24"/>
-          <w:szCs w:val="24"/>
-        </w:rPr>
-        <w:t>Contact Person</w:t>
-      </w:r>
-      <w:r>
-        <w:rPr>
-          <w:rFonts w:ascii="Arial" w:hAnsi="Arial" w:cs="Arial"/>
-          <w:sz w:val="24"/>
-          <w:szCs w:val="24"/>
-        </w:rPr>
-        <w:t xml:space="preserve"> </w:t>
-      </w:r>
-      <w:r>
-        <w:rPr>
-          <w:rFonts w:ascii="Arial" w:hAnsi="Arial" w:cs="Arial"/>
-          <w:sz w:val="24"/>
-          <w:szCs w:val="24"/>
-        </w:rPr>
-        <w:fldChar w:fldCharType="begin"/>
-      </w:r>
-      <w:r>
-        <w:rPr>
-          <w:rFonts w:ascii="Arial" w:hAnsi="Arial" w:cs="Arial"/>
-          <w:sz w:val="24"/>
-          <w:szCs w:val="24"/>
-        </w:rPr>
-        <w:instrText xml:space="preserve"> DOCPROPERTY  $ContactPerson  \* MERGEFORMAT </w:instrText>
-      </w:r>
-      <w:r>
-        <w:rPr>
-          <w:rFonts w:ascii="Arial" w:hAnsi="Arial" w:cs="Arial"/>
-          <w:sz w:val="24"/>
-          <w:szCs w:val="24"/>
-        </w:rPr>
-        <w:fldChar w:fldCharType="separate"/>
-      </w:r>
-      <w:r>
-        <w:rPr>
-          <w:rFonts w:ascii="Arial" w:hAnsi="Arial" w:cs="Arial"/>
-          <w:sz w:val="24"/>
-          <w:szCs w:val="24"/>
-        </w:rPr>
-        <w:t>Contact Person</w:t>
-      </w:r>
-      <w:r>
-        <w:rPr>
-          <w:rFonts w:ascii="Arial" w:hAnsi="Arial" w:cs="Arial"/>
-          <w:sz w:val="24"/>
-          <w:szCs w:val="24"/>
-        </w:rPr>
-        <w:fldChar w:fldCharType="end"/>
-      </w:r>
-      <w:r>
-        <w:rPr>
-          <w:rFonts w:ascii="Arial" w:hAnsi="Arial" w:cs="Arial"/>
-          <w:sz w:val="24"/>
-          <w:szCs w:val="24"/>
-        </w:rPr>
-        <w:tab/>
-      </w:r>
-      <w:r>
-        <w:rPr>
-          <w:rFonts w:ascii="Arial" w:hAnsi="Arial" w:cs="Arial"/>
-          <w:sz w:val="24"/>
-          <w:szCs w:val="24"/>
-        </w:rPr>
-        <w:tab/>
-      </w:r>
-      <w:r>
-        <w:rPr>
-          <w:rFonts w:ascii="Arial" w:hAnsi="Arial" w:cs="Arial"/>
-          <w:sz w:val="24"/>
-          <w:szCs w:val="24"/>
-        </w:rPr>
-        <w:tab/>
-      </w:r>
-      <w:r>
-        <w:rPr>
-          <w:rFonts w:ascii="Arial" w:hAnsi="Arial" w:cs="Arial"/>
-          <w:sz w:val="24"/>
-          <w:szCs w:val="24"/>
-        </w:rPr>
-        <w:tab/>
-      </w:r>
-      <w:r>
-        <w:rPr>
-          <w:rFonts w:ascii="Arial" w:hAnsi="Arial" w:cs="Arial"/>
-          <w:b/>
-          <w:bCs/>
-          <w:sz w:val="24"/>
-          <w:szCs w:val="24"/>
-        </w:rPr>
-        <w:t>Contact Number</w:t>
-      </w:r>
-      <w:r>
-        <w:rPr>
-          <w:rFonts w:ascii="Arial" w:hAnsi="Arial" w:cs="Arial"/>
-          <w:sz w:val="24"/>
-          <w:szCs w:val="24"/>
-        </w:rPr>
-        <w:t xml:space="preserve"> </w:t>
-      </w:r>
-      <w:r>
-        <w:rPr>
-          <w:rFonts w:ascii="Arial" w:hAnsi="Arial" w:cs="Arial"/>
-          <w:sz w:val="24"/>
-          <w:szCs w:val="24"/>
-        </w:rPr>
-        <w:fldChar w:fldCharType="begin"/>
-      </w:r>
-      <w:r>
-        <w:rPr>
-          <w:rFonts w:ascii="Arial" w:hAnsi="Arial" w:cs="Arial"/>
-          <w:sz w:val="24"/>
-          <w:szCs w:val="24"/>
-        </w:rPr>
-        <w:instrText xml:space="preserve"> DOCPROPERTY  $ContactNumber  \* MERGEFORMAT </w:instrText>
-      </w:r>
-      <w:r>
-        <w:rPr>
-          <w:rFonts w:ascii="Arial" w:hAnsi="Arial" w:cs="Arial"/>
-          <w:sz w:val="24"/>
-          <w:szCs w:val="24"/>
-        </w:rPr>
-        <w:fldChar w:fldCharType="separate"/>
-      </w:r>
-      <w:r>
-        <w:rPr>
-          <w:rFonts w:ascii="Arial" w:hAnsi="Arial" w:cs="Arial"/>
-          <w:sz w:val="24"/>
-          <w:szCs w:val="24"/>
-        </w:rPr>
-        <w:t>Contact Number</w:t>
-      </w:r>
-      <w:r>
-        <w:rPr>
-          <w:rFonts w:ascii="Arial" w:hAnsi="Arial" w:cs="Arial"/>
-          <w:sz w:val="24"/>
-          <w:szCs w:val="24"/>
-        </w:rPr>
-        <w:fldChar w:fldCharType="end"/>
-      </w:r>
-    </w:p>
-    <w:p>
-      <w:pPr>
-        <w:spacing w:after="0" w:line="240" w:lineRule="auto"/>
-        <w:rPr>
-          <w:rFonts w:ascii="Arial" w:hAnsi="Arial" w:cs="Arial"/>
-          <w:sz w:val="24"/>
-          <w:szCs w:val="24"/>
-        </w:rPr>
-      </w:pPr>
-    </w:p>
-    <w:p>
-      <w:pPr>
-        <w:spacing w:after="0" w:line="240" w:lineRule="auto"/>
-        <w:rPr>
-          <w:rFonts w:ascii="Arial" w:hAnsi="Arial" w:cs="Arial"/>
-          <w:sz w:val="24"/>
-          <w:szCs w:val="24"/>
-        </w:rPr>
-      </w:pPr>
-      <w:r>
-        <w:rPr>
-          <w:rFonts w:ascii="Arial" w:hAnsi="Arial" w:cs="Arial"/>
-          <w:b/>
-          <w:bCs/>
-          <w:sz w:val="24"/>
-          <w:szCs w:val="24"/>
-        </w:rPr>
-        <w:t>Follow Ups</w:t>
-      </w:r>
-      <w:r>
-        <w:rPr>
-          <w:rFonts w:ascii="Arial" w:hAnsi="Arial" w:cs="Arial"/>
-          <w:sz w:val="24"/>
-          <w:szCs w:val="24"/>
-        </w:rPr>
-        <w:t xml:space="preserve"> </w:t>
-      </w:r>
-      <w:r>
-        <w:rPr>
-          <w:rFonts w:ascii="Arial" w:hAnsi="Arial" w:cs="Arial"/>
-          <w:sz w:val="24"/>
-          <w:szCs w:val="24"/>
-        </w:rPr>
-        <w:fldChar w:fldCharType="begin"/>
-      </w:r>
-      <w:r>
-        <w:rPr>
-          <w:rFonts w:ascii="Arial" w:hAnsi="Arial" w:cs="Arial"/>
-          <w:sz w:val="24"/>
-          <w:szCs w:val="24"/>
-        </w:rPr>
-        <w:instrText xml:space="preserve"> DOCPROPERTY  $FollowUps  \* MERGEFORMAT </w:instrText>
-      </w:r>
-      <w:r>
-        <w:rPr>
-          <w:rFonts w:ascii="Arial" w:hAnsi="Arial" w:cs="Arial"/>
-          <w:sz w:val="24"/>
-          <w:szCs w:val="24"/>
-        </w:rPr>
-        <w:fldChar w:fldCharType="separate"/>
-      </w:r>
-      <w:r>
-        <w:rPr>
-          <w:rFonts w:ascii="Arial" w:hAnsi="Arial" w:cs="Arial"/>
-          <w:sz w:val="24"/>
-          <w:szCs w:val="24"/>
-        </w:rPr>
-        <w:t>Follow Ups</w:t>
-      </w:r>
-      <w:r>
-        <w:rPr>
-          <w:rFonts w:ascii="Arial" w:hAnsi="Arial" w:cs="Arial"/>
-          <w:sz w:val="24"/>
-          <w:szCs w:val="24"/>
-        </w:rPr>
-        <w:fldChar w:fldCharType="end"/>
-      </w:r>
-    </w:p>
-    <w:p>
-      <w:pPr>
-        <w:spacing w:after="0" w:line="240" w:lineRule="auto"/>
-        <w:rPr>
-          <w:rFonts w:ascii="Arial" w:hAnsi="Arial" w:cs="Arial"/>
-          <w:sz w:val="24"/>
-          <w:szCs w:val="24"/>
-        </w:rPr>
-      </w:pPr>
-    </w:p>
-    <w:p>
-      <w:pPr>
-        <w:spacing w:after="0" w:line="240" w:lineRule="auto"/>
-        <w:rPr>
-          <w:rFonts w:ascii="Arial" w:hAnsi="Arial" w:cs="Arial"/>
-          <w:sz w:val="24"/>
-          <w:szCs w:val="24"/>
-        </w:rPr>
-      </w:pPr>
-    </w:p>
-    <w:p>
-      <w:pPr>
-        <w:spacing w:after="0" w:line="240" w:lineRule="auto"/>
-        <w:rPr>
-          <w:rFonts w:ascii="Arial" w:hAnsi="Arial" w:cs="Arial"/>
-          <w:sz w:val="24"/>
-          <w:szCs w:val="24"/>
-        </w:rPr>
-      </w:pPr>
-    </w:p>
-    <w:p>
-      <w:pPr>
-        <w:spacing w:after="0" w:line="240" w:lineRule="auto"/>
-        <w:rPr>
-          <w:rFonts w:ascii="Arial" w:hAnsi="Arial" w:cs="Arial"/>
-          <w:sz w:val="24"/>
-          <w:szCs w:val="24"/>
-        </w:rPr>
-      </w:pPr>
-      <w:r>
-        <w:rPr>
-          <w:rFonts w:ascii="Arial" w:hAnsi="Arial" w:cs="Arial"/>
-          <w:b/>
-          <w:bCs/>
-          <w:sz w:val="24"/>
-          <w:szCs w:val="24"/>
-        </w:rPr>
-        <w:t xml:space="preserve">Pass/Fail Entered in </w:t>
-      </w:r>
-      <w:proofErr w:type="spellStart"/>
-      <w:r>
-        <w:rPr>
-          <w:rFonts w:ascii="Arial" w:hAnsi="Arial" w:cs="Arial"/>
-          <w:b/>
-          <w:bCs/>
-          <w:sz w:val="24"/>
-          <w:szCs w:val="24"/>
-        </w:rPr>
-        <w:t>Proff</w:t>
-      </w:r>
-      <w:proofErr w:type="spellEnd"/>
-      <w:r>
-        <w:rPr>
-          <w:rFonts w:ascii="Arial" w:hAnsi="Arial" w:cs="Arial"/>
-          <w:sz w:val="24"/>
-          <w:szCs w:val="24"/>
-        </w:rPr>
-        <w:t xml:space="preserve"> </w:t>
-      </w:r>
-      <w:r>
-        <w:rPr>
-          <w:rFonts w:ascii="Arial" w:hAnsi="Arial" w:cs="Arial"/>
-          <w:sz w:val="24"/>
-          <w:szCs w:val="24"/>
-        </w:rPr>
-        <w:fldChar w:fldCharType="begin"/>
-      </w:r>
-      <w:r>
-        <w:rPr>
-          <w:rFonts w:ascii="Arial" w:hAnsi="Arial" w:cs="Arial"/>
-          <w:sz w:val="24"/>
-          <w:szCs w:val="24"/>
-        </w:rPr>
-        <w:instrText xml:space="preserve"> DOCPROPERTY  $PassFailEntered  \* MERGEFORMAT </w:instrText>
-      </w:r>
-      <w:r>
-        <w:rPr>
-          <w:rFonts w:ascii="Arial" w:hAnsi="Arial" w:cs="Arial"/>
-          <w:sz w:val="24"/>
-          <w:szCs w:val="24"/>
-        </w:rPr>
-        <w:fldChar w:fldCharType="separate"/>
-      </w:r>
-      <w:r>
-        <w:rPr>
-          <w:rFonts w:ascii="Arial" w:hAnsi="Arial" w:cs="Arial"/>
-          <w:sz w:val="24"/>
-          <w:szCs w:val="24"/>
-        </w:rPr>
-        <w:t>Pass Fail Entered</w:t>
-      </w:r>
-      <w:r>
-        <w:rPr>
-          <w:rFonts w:ascii="Arial" w:hAnsi="Arial" w:cs="Arial"/>
-          <w:sz w:val="24"/>
-          <w:szCs w:val="24"/>
-        </w:rPr>
-        <w:fldChar w:fldCharType="end"/>
-      </w:r>
-      <w:r>
-        <w:rPr>
-          <w:rFonts w:ascii="Arial" w:hAnsi="Arial" w:cs="Arial"/>
-          <w:sz w:val="24"/>
-          <w:szCs w:val="24"/>
-        </w:rPr>
-        <w:tab/>
-      </w:r>
-      <w:r>
-        <w:rPr>
-          <w:rFonts w:ascii="Arial" w:hAnsi="Arial" w:cs="Arial"/>
-          <w:sz w:val="24"/>
-          <w:szCs w:val="24"/>
-        </w:rPr>
-        <w:tab/>
-      </w:r>
-    </w:p>
-    <w:p>
-      <w:pPr>
-        <w:spacing w:after="0" w:line="240" w:lineRule="auto"/>
-        <w:rPr>
-          <w:rFonts w:ascii="Arial" w:hAnsi="Arial" w:cs="Arial"/>
-          <w:sz w:val="24"/>
-          <w:szCs w:val="24"/>
-        </w:rPr>
-      </w:pPr>
-    </w:p>
-    <w:p>
-      <w:pPr>
-        <w:spacing w:after="0" w:line="240" w:lineRule="auto"/>
-        <w:rPr>
-          <w:rFonts w:ascii="Arial" w:hAnsi="Arial" w:cs="Arial"/>
-          <w:sz w:val="24"/>
-          <w:szCs w:val="24"/>
-        </w:rPr>
-      </w:pPr>
-      <w:r>
-        <w:rPr>
-          <w:rFonts w:ascii="Arial" w:hAnsi="Arial" w:cs="Arial"/>
-          <w:b/>
-          <w:bCs/>
-          <w:sz w:val="24"/>
-          <w:szCs w:val="24"/>
-        </w:rPr>
-        <w:t xml:space="preserve">Attendance Entered in </w:t>
-      </w:r>
-      <w:proofErr w:type="spellStart"/>
-      <w:r>
-        <w:rPr>
-          <w:rFonts w:ascii="Arial" w:hAnsi="Arial" w:cs="Arial"/>
-          <w:b/>
-          <w:bCs/>
-          <w:sz w:val="24"/>
-          <w:szCs w:val="24"/>
-        </w:rPr>
-        <w:t>Proff</w:t>
-      </w:r>
-      <w:proofErr w:type="spellEnd"/>
-      <w:r>
-        <w:rPr>
-          <w:rFonts w:ascii="Arial" w:hAnsi="Arial" w:cs="Arial"/>
-          <w:sz w:val="24"/>
-          <w:szCs w:val="24"/>
-        </w:rPr>
-        <w:t xml:space="preserve"> </w:t>
-      </w:r>
-      <w:r>
-        <w:rPr>
-          <w:rFonts w:ascii="Arial" w:hAnsi="Arial" w:cs="Arial"/>
-          <w:sz w:val="24"/>
-          <w:szCs w:val="24"/>
-        </w:rPr>
-        <w:fldChar w:fldCharType="begin"/>
-      </w:r>
-      <w:r>
-        <w:rPr>
-          <w:rFonts w:ascii="Arial" w:hAnsi="Arial" w:cs="Arial"/>
-          <w:sz w:val="24"/>
-          <w:szCs w:val="24"/>
-        </w:rPr>
-        <w:instrText xml:space="preserve"> DOCPROPERTY  $AttendenceEntered  \* MERGEFORMAT </w:instrText>
-      </w:r>
-      <w:r>
-        <w:rPr>
-          <w:rFonts w:ascii="Arial" w:hAnsi="Arial" w:cs="Arial"/>
-          <w:sz w:val="24"/>
-          <w:szCs w:val="24"/>
-        </w:rPr>
-        <w:fldChar w:fldCharType="separate"/>
-      </w:r>
-      <w:r>
-        <w:rPr>
-          <w:rFonts w:ascii="Arial" w:hAnsi="Arial" w:cs="Arial"/>
-          <w:sz w:val="24"/>
-          <w:szCs w:val="24"/>
-        </w:rPr>
-        <w:t xml:space="preserve">Attendance Entered </w:t>
-      </w:r>
-      <w:r>
-        <w:rPr>
-          <w:rFonts w:ascii="Arial" w:hAnsi="Arial" w:cs="Arial"/>
-          <w:sz w:val="24"/>
-          <w:szCs w:val="24"/>
-        </w:rPr>
-        <w:fldChar w:fldCharType="end"/>
-      </w:r>
-    </w:p>
-    <w:p>
-      <w:pPr>
-        <w:spacing w:after="0" w:line="240" w:lineRule="auto"/>
-        <w:rPr>
-          <w:rFonts w:ascii="Arial" w:hAnsi="Arial" w:cs="Arial"/>
-          <w:sz w:val="24"/>
-          <w:szCs w:val="24"/>
-        </w:rPr>
-      </w:pPr>
-    </w:p>
-    <w:p>
-      <w:pPr>
-        <w:spacing w:after="0" w:line="240" w:lineRule="auto"/>
-        <w:rPr>
-          <w:rFonts w:ascii="Arial" w:hAnsi="Arial" w:cs="Arial"/>
-          <w:sz w:val="24"/>
-          <w:szCs w:val="24"/>
-        </w:rPr>
-      </w:pPr>
-    </w:p>
-    <w:p>
-      <w:pPr>
-        <w:spacing w:after="0" w:line="240" w:lineRule="auto"/>
-        <w:rPr>
-          <w:rFonts w:ascii="Arial" w:hAnsi="Arial" w:cs="Arial"/>
-          <w:sz w:val="24"/>
-          <w:szCs w:val="24"/>
-        </w:rPr>
-      </w:pPr>
-    </w:p>
-    <w:p>
-      <w:pPr>
-        <w:spacing w:after="0" w:line="240" w:lineRule="auto"/>
-        <w:rPr>
-          <w:rFonts w:ascii="Arial" w:hAnsi="Arial" w:cs="Arial"/>
-          <w:sz w:val="24"/>
-          <w:szCs w:val="24"/>
-        </w:rPr>
-      </w:pPr>
-      <w:r>
-        <w:rPr>
-          <w:rFonts w:ascii="Arial" w:hAnsi="Arial" w:cs="Arial"/>
-          <w:b/>
-          <w:bCs/>
-          <w:sz w:val="24"/>
-          <w:szCs w:val="24"/>
-        </w:rPr>
-        <w:t>Office Manager</w:t>
-      </w:r>
-      <w:r>
-        <w:rPr>
-          <w:rFonts w:ascii="Arial" w:hAnsi="Arial" w:cs="Arial"/>
-          <w:sz w:val="24"/>
-          <w:szCs w:val="24"/>
-        </w:rPr>
-        <w:t xml:space="preserve"> </w:t>
-      </w:r>
-      <w:r>
-        <w:rPr>
-          <w:rFonts w:ascii="Arial" w:hAnsi="Arial" w:cs="Arial"/>
-          <w:sz w:val="24"/>
-          <w:szCs w:val="24"/>
-        </w:rPr>
-        <w:fldChar w:fldCharType="begin"/>
-      </w:r>
-      <w:r>
-        <w:rPr>
-          <w:rFonts w:ascii="Arial" w:hAnsi="Arial" w:cs="Arial"/>
-          <w:sz w:val="24"/>
-          <w:szCs w:val="24"/>
-        </w:rPr>
-        <w:instrText xml:space="preserve"> DOCPROPERTY  $OfficeManager  \* MERGEFORMAT </w:instrText>
-      </w:r>
-      <w:r>
-        <w:rPr>
-          <w:rFonts w:ascii="Arial" w:hAnsi="Arial" w:cs="Arial"/>
-          <w:sz w:val="24"/>
-          <w:szCs w:val="24"/>
-        </w:rPr>
-        <w:fldChar w:fldCharType="separate"/>
-      </w:r>
-      <w:r>
-        <w:rPr>
-          <w:rFonts w:ascii="Arial" w:hAnsi="Arial" w:cs="Arial"/>
-          <w:sz w:val="24"/>
-          <w:szCs w:val="24"/>
-        </w:rPr>
-        <w:t>Office Manager</w:t>
-      </w:r>
-      <w:r>
-        <w:rPr>
-          <w:rFonts w:ascii="Arial" w:hAnsi="Arial" w:cs="Arial"/>
-          <w:sz w:val="24"/>
-          <w:szCs w:val="24"/>
-        </w:rPr>
-        <w:fldChar w:fldCharType="end"/>
-      </w:r>
-    </w:p>
-    <w:p>
-      <w:pPr>
-        <w:spacing w:after="0" w:line="240" w:lineRule="auto"/>
-        <w:rPr>
-          <w:rFonts w:ascii="Arial" w:hAnsi="Arial" w:cs="Arial"/>
-          <w:sz w:val="24"/>
-          <w:szCs w:val="24"/>
-        </w:rPr>
-      </w:pPr>
-    </w:p>
-    <w:p>
-      <w:pPr>
-        <w:spacing w:after="0" w:line="240" w:lineRule="auto"/>
-        <w:rPr>
-          <w:rFonts w:ascii="Arial" w:hAnsi="Arial" w:cs="Arial"/>
-          <w:sz w:val="24"/>
-          <w:szCs w:val="24"/>
-        </w:rPr>
-      </w:pPr>
-      <w:r>
-        <w:rPr>
-          <w:rFonts w:ascii="Arial" w:hAnsi="Arial" w:cs="Arial"/>
-          <w:b/>
-          <w:bCs/>
-          <w:sz w:val="24"/>
-          <w:szCs w:val="24"/>
-        </w:rPr>
-        <w:t>Placement Coordinator</w:t>
-      </w:r>
-      <w:r>
-        <w:rPr>
-          <w:rFonts w:ascii="Arial" w:hAnsi="Arial" w:cs="Arial"/>
-          <w:sz w:val="24"/>
-          <w:szCs w:val="24"/>
-        </w:rPr>
-        <w:t xml:space="preserve"> </w:t>
-      </w:r>
-      <w:r>
-        <w:rPr>
-          <w:rFonts w:ascii="Arial" w:hAnsi="Arial" w:cs="Arial"/>
-          <w:sz w:val="24"/>
-          <w:szCs w:val="24"/>
-        </w:rPr>
-        <w:fldChar w:fldCharType="begin"/>
-      </w:r>
-      <w:r>
-        <w:rPr>
-          <w:rFonts w:ascii="Arial" w:hAnsi="Arial" w:cs="Arial"/>
-          <w:sz w:val="24"/>
-          <w:szCs w:val="24"/>
-        </w:rPr>
-        <w:instrText xml:space="preserve"> DOCPROPERTY  "$Placement Coordinator"  \* MERGEFORMAT </w:instrText>
-      </w:r>
-      <w:r>
-        <w:rPr>
-          <w:rFonts w:ascii="Arial" w:hAnsi="Arial" w:cs="Arial"/>
-          <w:sz w:val="24"/>
-          <w:szCs w:val="24"/>
-        </w:rPr>
-        <w:fldChar w:fldCharType="separate"/>
-      </w:r>
-      <w:r>
-        <w:rPr>
-          <w:rFonts w:ascii="Arial" w:hAnsi="Arial" w:cs="Arial"/>
-          <w:sz w:val="24"/>
-          <w:szCs w:val="24"/>
-        </w:rPr>
-        <w:t>Placement Coordinator</w:t>
-      </w:r>
-      <w:r>
-        <w:rPr>
-          <w:rFonts w:ascii="Arial" w:hAnsi="Arial" w:cs="Arial"/>
-          <w:sz w:val="24"/>
-          <w:szCs w:val="24"/>
-        </w:rPr>
-        <w:fldChar w:fldCharType="end"/>
-      </w:r>
     </w:p>
     <w:sectPr>
       <w:pgSz w:w="12240" w:h="15840"/>
@@ -2030,6 +2094,56 @@
     </w:sectPr>
   </w:body>
 </w:document>
+</file>
+
+<file path=word/endnotes.xml><?xml version="1.0" encoding="utf-8"?>
+<w:endnotes xmlns:wpc="http://schemas.microsoft.com/office/word/2010/wordprocessingCanvas" xmlns:cx="http://schemas.microsoft.com/office/drawing/2014/chartex" xmlns:cx1="http://schemas.microsoft.com/office/drawing/2015/9/8/chartex" xmlns:cx2="http://schemas.microsoft.com/office/drawing/2015/10/21/chartex" xmlns:cx3="http://schemas.microsoft.com/office/drawing/2016/5/9/chartex" xmlns:cx4="http://schemas.microsoft.com/office/drawing/2016/5/10/chartex" xmlns:cx5="http://schemas.microsoft.com/office/drawing/2016/5/11/chartex" xmlns:cx6="http://schemas.microsoft.com/office/drawing/2016/5/12/chartex" xmlns:cx7="http://schemas.microsoft.com/office/drawing/2016/5/13/chartex" xmlns:cx8="http://schemas.microsoft.com/office/drawing/2016/5/14/chartex" xmlns:mc="http://schemas.openxmlformats.org/markup-compatibility/2006" xmlns:aink="http://schemas.microsoft.com/office/drawing/2016/ink" xmlns:am3d="http://schemas.microsoft.com/office/drawing/2017/model3d" xmlns:o="urn:schemas-microsoft-com:office:office" xmlns:r="http://schemas.openxmlformats.org/officeDocument/2006/relationships" xmlns:m="http://schemas.openxmlformats.org/officeDocument/2006/math" xmlns:v="urn:schemas-microsoft-com:vml" xmlns:wp14="http://schemas.microsoft.com/office/word/2010/wordprocessingDrawing" xmlns:wp="http://schemas.openxmlformats.org/drawingml/2006/wordprocessingDrawing" xmlns:w10="urn:schemas-microsoft-com:office:word" xmlns:w="http://schemas.openxmlformats.org/wordprocessingml/2006/main" xmlns:w14="http://schemas.microsoft.com/office/word/2010/wordml" xmlns:w15="http://schemas.microsoft.com/office/word/2012/wordml" xmlns:w16cid="http://schemas.microsoft.com/office/word/2016/wordml/cid" xmlns:w16se="http://schemas.microsoft.com/office/word/2015/wordml/symex" xmlns:wpg="http://schemas.microsoft.com/office/word/2010/wordprocessingGroup" xmlns:wpi="http://schemas.microsoft.com/office/word/2010/wordprocessingInk" xmlns:wne="http://schemas.microsoft.com/office/word/2006/wordml" xmlns:wps="http://schemas.microsoft.com/office/word/2010/wordprocessingShape" mc:Ignorable="w14 w15 w16se w16cid wp14">
+  <w:endnote w:type="separator" w:id="-1">
+    <w:p>
+      <w:pPr>
+        <w:spacing w:after="0" w:line="240" w:lineRule="auto"/>
+      </w:pPr>
+      <w:r>
+        <w:separator/>
+      </w:r>
+    </w:p>
+  </w:endnote>
+  <w:endnote w:type="continuationSeparator" w:id="0">
+    <w:p>
+      <w:pPr>
+        <w:spacing w:after="0" w:line="240" w:lineRule="auto"/>
+      </w:pPr>
+      <w:r>
+        <w:continuationSeparator/>
+      </w:r>
+    </w:p>
+  </w:endnote>
+</w:endnotes>
+</file>
+
+<file path=word/footnotes.xml><?xml version="1.0" encoding="utf-8"?>
+<w:footnotes xmlns:wpc="http://schemas.microsoft.com/office/word/2010/wordprocessingCanvas" xmlns:cx="http://schemas.microsoft.com/office/drawing/2014/chartex" xmlns:cx1="http://schemas.microsoft.com/office/drawing/2015/9/8/chartex" xmlns:cx2="http://schemas.microsoft.com/office/drawing/2015/10/21/chartex" xmlns:cx3="http://schemas.microsoft.com/office/drawing/2016/5/9/chartex" xmlns:cx4="http://schemas.microsoft.com/office/drawing/2016/5/10/chartex" xmlns:cx5="http://schemas.microsoft.com/office/drawing/2016/5/11/chartex" xmlns:cx6="http://schemas.microsoft.com/office/drawing/2016/5/12/chartex" xmlns:cx7="http://schemas.microsoft.com/office/drawing/2016/5/13/chartex" xmlns:cx8="http://schemas.microsoft.com/office/drawing/2016/5/14/chartex" xmlns:mc="http://schemas.openxmlformats.org/markup-compatibility/2006" xmlns:aink="http://schemas.microsoft.com/office/drawing/2016/ink" xmlns:am3d="http://schemas.microsoft.com/office/drawing/2017/model3d" xmlns:o="urn:schemas-microsoft-com:office:office" xmlns:r="http://schemas.openxmlformats.org/officeDocument/2006/relationships" xmlns:m="http://schemas.openxmlformats.org/officeDocument/2006/math" xmlns:v="urn:schemas-microsoft-com:vml" xmlns:wp14="http://schemas.microsoft.com/office/word/2010/wordprocessingDrawing" xmlns:wp="http://schemas.openxmlformats.org/drawingml/2006/wordprocessingDrawing" xmlns:w10="urn:schemas-microsoft-com:office:word" xmlns:w="http://schemas.openxmlformats.org/wordprocessingml/2006/main" xmlns:w14="http://schemas.microsoft.com/office/word/2010/wordml" xmlns:w15="http://schemas.microsoft.com/office/word/2012/wordml" xmlns:w16cid="http://schemas.microsoft.com/office/word/2016/wordml/cid" xmlns:w16se="http://schemas.microsoft.com/office/word/2015/wordml/symex" xmlns:wpg="http://schemas.microsoft.com/office/word/2010/wordprocessingGroup" xmlns:wpi="http://schemas.microsoft.com/office/word/2010/wordprocessingInk" xmlns:wne="http://schemas.microsoft.com/office/word/2006/wordml" xmlns:wps="http://schemas.microsoft.com/office/word/2010/wordprocessingShape" mc:Ignorable="w14 w15 w16se w16cid wp14">
+  <w:footnote w:type="separator" w:id="-1">
+    <w:p>
+      <w:pPr>
+        <w:spacing w:after="0" w:line="240" w:lineRule="auto"/>
+      </w:pPr>
+      <w:r>
+        <w:separator/>
+      </w:r>
+    </w:p>
+  </w:footnote>
+  <w:footnote w:type="continuationSeparator" w:id="0">
+    <w:p>
+      <w:pPr>
+        <w:spacing w:after="0" w:line="240" w:lineRule="auto"/>
+      </w:pPr>
+      <w:r>
+        <w:continuationSeparator/>
+      </w:r>
+    </w:p>
+  </w:footnote>
+</w:footnotes>
 </file>
 
 <file path=word/styles.xml><?xml version="1.0" encoding="utf-8"?>
@@ -2049,7 +2163,7 @@
       </w:pPr>
     </w:pPrDefault>
   </w:docDefaults>
-  <w:latentStyles w:defLockedState="0" w:defUIPriority="99" w:defSemiHidden="0" w:defUnhideWhenUsed="0" w:defQFormat="0" w:count="377">
+  <w:latentStyles w:defLockedState="0" w:defUIPriority="99" w:defSemiHidden="0" w:defUnhideWhenUsed="0" w:defQFormat="0" w:count="376">
     <w:lsdException w:name="Normal" w:uiPriority="0" w:qFormat="1"/>
     <w:lsdException w:name="heading 1" w:uiPriority="9" w:qFormat="1"/>
     <w:lsdException w:name="heading 2" w:semiHidden="1" w:uiPriority="9" w:unhideWhenUsed="1" w:qFormat="1"/>
@@ -2155,6 +2269,7 @@
     <w:lsdException w:name="HTML Sample" w:semiHidden="1" w:unhideWhenUsed="1"/>
     <w:lsdException w:name="HTML Typewriter" w:semiHidden="1" w:unhideWhenUsed="1"/>
     <w:lsdException w:name="HTML Variable" w:semiHidden="1" w:unhideWhenUsed="1"/>
+    <w:lsdException w:name="Normal Table" w:semiHidden="1" w:unhideWhenUsed="1"/>
     <w:lsdException w:name="annotation subject" w:semiHidden="1" w:unhideWhenUsed="1"/>
     <w:lsdException w:name="No List" w:semiHidden="1" w:unhideWhenUsed="1"/>
     <w:lsdException w:name="Outline List 1" w:semiHidden="1" w:unhideWhenUsed="1"/>
@@ -2201,8 +2316,10 @@
     <w:lsdException w:name="Table Subtle 2" w:semiHidden="1" w:unhideWhenUsed="1"/>
     <w:lsdException w:name="Table Web 1" w:semiHidden="1" w:unhideWhenUsed="1"/>
     <w:lsdException w:name="Table Web 2" w:semiHidden="1" w:unhideWhenUsed="1"/>
+    <w:lsdException w:name="Table Web 3" w:semiHidden="1" w:unhideWhenUsed="1"/>
     <w:lsdException w:name="Balloon Text" w:semiHidden="1" w:unhideWhenUsed="1"/>
     <w:lsdException w:name="Table Grid" w:uiPriority="39"/>
+    <w:lsdException w:name="Table Theme" w:semiHidden="1" w:unhideWhenUsed="1"/>
     <w:lsdException w:name="Placeholder Text" w:semiHidden="1"/>
     <w:lsdException w:name="No Spacing" w:uiPriority="1" w:qFormat="1"/>
     <w:lsdException w:name="Light Shading" w:uiPriority="60"/>
@@ -2423,7 +2540,6 @@
     <w:lsdException w:name="Hashtag" w:semiHidden="1" w:unhideWhenUsed="1"/>
     <w:lsdException w:name="Unresolved Mention" w:semiHidden="1" w:unhideWhenUsed="1"/>
     <w:lsdException w:name="Smart Link" w:semiHidden="1" w:unhideWhenUsed="1"/>
-    <w:lsdException w:name="Smart Link Error" w:semiHidden="1" w:unhideWhenUsed="1"/>
   </w:latentStyles>
   <w:style w:type="paragraph" w:default="1" w:styleId="Normal">
     <w:name w:val="Normal"/>
@@ -2467,6 +2583,50 @@
     <w:pPr>
       <w:spacing w:after="0"/>
     </w:pPr>
+  </w:style>
+  <w:style w:type="paragraph" w:styleId="Header">
+    <w:name w:val="header"/>
+    <w:basedOn w:val="Normal"/>
+    <w:link w:val="HeaderChar"/>
+    <w:uiPriority w:val="99"/>
+    <w:unhideWhenUsed/>
+    <w:rsid w:val="00B4625A"/>
+    <w:pPr>
+      <w:tabs>
+        <w:tab w:val="center" w:pos="4680"/>
+        <w:tab w:val="right" w:pos="9360"/>
+      </w:tabs>
+      <w:spacing w:after="0" w:line="240" w:lineRule="auto"/>
+    </w:pPr>
+  </w:style>
+  <w:style w:type="character" w:customStyle="1" w:styleId="HeaderChar">
+    <w:name w:val="Header Char"/>
+    <w:basedOn w:val="DefaultParagraphFont"/>
+    <w:link w:val="Header"/>
+    <w:uiPriority w:val="99"/>
+    <w:rsid w:val="00B4625A"/>
+  </w:style>
+  <w:style w:type="paragraph" w:styleId="Footer">
+    <w:name w:val="footer"/>
+    <w:basedOn w:val="Normal"/>
+    <w:link w:val="FooterChar"/>
+    <w:uiPriority w:val="99"/>
+    <w:unhideWhenUsed/>
+    <w:rsid w:val="00B4625A"/>
+    <w:pPr>
+      <w:tabs>
+        <w:tab w:val="center" w:pos="4680"/>
+        <w:tab w:val="right" w:pos="9360"/>
+      </w:tabs>
+      <w:spacing w:after="0" w:line="240" w:lineRule="auto"/>
+    </w:pPr>
+  </w:style>
+  <w:style w:type="character" w:customStyle="1" w:styleId="FooterChar">
+    <w:name w:val="Footer Char"/>
+    <w:basedOn w:val="DefaultParagraphFont"/>
+    <w:link w:val="Footer"/>
+    <w:uiPriority w:val="99"/>
+    <w:rsid w:val="00B4625A"/>
   </w:style>
 </w:styles>
 </file>
@@ -2771,7 +2931,7 @@
 </file>
 
 <file path=customXml/itemProps1.xml><?xml version="1.0" encoding="utf-8"?>
-<ds:datastoreItem xmlns:ds="http://schemas.openxmlformats.org/officeDocument/2006/customXml" ds:itemID="{4C19CFC4-F84B-4A87-AFD4-15F4BA636C45}">
+<ds:datastoreItem xmlns:ds="http://schemas.openxmlformats.org/officeDocument/2006/customXml" ds:itemID="{5182443F-9ACE-401D-8A9B-0016E51C1758}">
   <ds:schemaRefs>
     <ds:schemaRef ds:uri="http://schemas.openxmlformats.org/officeDocument/2006/bibliography"/>
   </ds:schemaRefs>

</xml_diff>

<commit_message>
Connect data throughout classes
</commit_message>
<xml_diff>
--- a/createdWord.docx
+++ b/createdWord.docx
@@ -136,7 +136,7 @@
           <w:sz w:val="24"/>
           <w:szCs w:val="24"/>
         </w:rPr>
-        <w:t>Jeannie</w:t>
+        <w:t>Kenny Imarah</w:t>
       </w:r>
       <w:proofErr w:type="spellEnd"/>
       <w:r>
@@ -217,7 +217,7 @@
           <w:sz w:val="24"/>
           <w:szCs w:val="24"/>
         </w:rPr>
-        <w:t/>
+        <w:t>null/null/</w:t>
       </w:r>
       <w:r>
         <w:rPr>

</xml_diff>